<commit_message>
Conclusão do segundo cenário
</commit_message>
<xml_diff>
--- a/Artefatos/16. DFD Essencial para cada capacidade.docx
+++ b/Artefatos/16. DFD Essencial para cada capacidade.docx
@@ -4,13 +4,92 @@
   <w:body>
     <w:p>
       <w:pPr>
+        <w:rPr>
+          <w:rFonts w:ascii="Nunito" w:cs="Nunito" w:eastAsia="Nunito" w:hAnsi="Nunito"/>
+          <w:sz w:val="26"/>
+          <w:szCs w:val="26"/>
+        </w:rPr>
+      </w:pPr>
+      <w:r>
+        <w:rPr>
+          <w:rFonts w:ascii="Nunito" w:cs="Nunito" w:eastAsia="Nunito" w:hAnsi="Nunito"/>
+          <w:sz w:val="30"/>
+          <w:szCs w:val="30"/>
+          <w:rtl w:val="0"/>
+        </w:rPr>
+        <w:t xml:space="preserve">Cenário: </w:t>
+      </w:r>
+      <w:r>
+        <w:rPr>
+          <w:rFonts w:ascii="Nunito" w:cs="Nunito" w:eastAsia="Nunito" w:hAnsi="Nunito"/>
+          <w:sz w:val="26"/>
+          <w:szCs w:val="26"/>
+          <w:rtl w:val="0"/>
+        </w:rPr>
+        <w:t xml:space="preserve">Comprar produtos fracionado</w:t>
+      </w:r>
+    </w:p>
+    <w:p>
+      <w:pPr>
+        <w:rPr>
+          <w:rFonts w:ascii="Nunito" w:cs="Nunito" w:eastAsia="Nunito" w:hAnsi="Nunito"/>
+          <w:b w:val="1"/>
+        </w:rPr>
+      </w:pPr>
+      <w:r>
+        <w:rPr>
+          <w:rFonts w:ascii="Nunito" w:cs="Nunito" w:eastAsia="Nunito" w:hAnsi="Nunito"/>
+          <w:sz w:val="30"/>
+          <w:szCs w:val="30"/>
+          <w:rtl w:val="0"/>
+        </w:rPr>
+        <w:t xml:space="preserve">Capacidade: </w:t>
+      </w:r>
+      <w:r>
+        <w:rPr>
+          <w:rFonts w:ascii="Nunito" w:cs="Nunito" w:eastAsia="Nunito" w:hAnsi="Nunito"/>
+          <w:b w:val="1"/>
+          <w:sz w:val="26"/>
+          <w:szCs w:val="26"/>
+          <w:rtl w:val="0"/>
+        </w:rPr>
+        <w:t xml:space="preserve">Fazer venda de produtos fracionado</w:t>
+      </w:r>
+      <w:r>
+        <w:rPr>
+          <w:rtl w:val="0"/>
+        </w:rPr>
+      </w:r>
+    </w:p>
+    <w:p>
+      <w:pPr>
+        <w:rPr/>
+      </w:pPr>
+      <w:r>
+        <w:rPr>
+          <w:rtl w:val="0"/>
+        </w:rPr>
+      </w:r>
+    </w:p>
+    <w:p>
+      <w:pPr>
+        <w:rPr/>
+      </w:pPr>
+      <w:r>
+        <w:rPr>
+          <w:rtl w:val="0"/>
+        </w:rPr>
+      </w:r>
+    </w:p>
+    <w:p>
+      <w:pPr>
         <w:rPr/>
       </w:pPr>
       <w:r>
         <w:rPr/>
         <w:drawing>
           <wp:inline distB="114300" distT="114300" distL="114300" distR="114300">
-            <wp:extent cx="5731200" cy="3213100"/>
+            <wp:extent cx="7397138" cy="3404580"/>
             <wp:effectExtent b="0" l="0" r="0" t="0"/>
             <wp:docPr id="1" name="image1.png"/>
             <a:graphic>
@@ -30,7 +109,7 @@
                   <pic:spPr>
                     <a:xfrm>
                       <a:off x="0" y="0"/>
-                      <a:ext cx="5731200" cy="3213100"/>
+                      <a:ext cx="7397138" cy="3404580"/>
                     </a:xfrm>
                     <a:prstGeom prst="rect"/>
                     <a:ln/>
@@ -47,13 +126,380 @@
         </w:rPr>
       </w:r>
     </w:p>
+    <w:p>
+      <w:pPr>
+        <w:rPr/>
+      </w:pPr>
+      <w:r>
+        <w:rPr>
+          <w:rtl w:val="0"/>
+        </w:rPr>
+      </w:r>
+    </w:p>
+    <w:p>
+      <w:pPr>
+        <w:rPr/>
+      </w:pPr>
+      <w:r>
+        <w:rPr>
+          <w:rtl w:val="0"/>
+        </w:rPr>
+      </w:r>
+    </w:p>
+    <w:p>
+      <w:pPr>
+        <w:rPr/>
+      </w:pPr>
+      <w:r>
+        <w:rPr>
+          <w:rtl w:val="0"/>
+        </w:rPr>
+      </w:r>
+    </w:p>
+    <w:p>
+      <w:pPr>
+        <w:rPr/>
+      </w:pPr>
+      <w:r>
+        <w:rPr>
+          <w:rtl w:val="0"/>
+        </w:rPr>
+      </w:r>
+    </w:p>
+    <w:p>
+      <w:pPr>
+        <w:rPr/>
+      </w:pPr>
+      <w:r>
+        <w:rPr>
+          <w:rtl w:val="0"/>
+        </w:rPr>
+      </w:r>
+    </w:p>
+    <w:p>
+      <w:pPr>
+        <w:rPr/>
+      </w:pPr>
+      <w:r>
+        <w:rPr>
+          <w:rtl w:val="0"/>
+        </w:rPr>
+      </w:r>
+    </w:p>
+    <w:p>
+      <w:pPr>
+        <w:rPr/>
+      </w:pPr>
+      <w:r>
+        <w:rPr>
+          <w:rtl w:val="0"/>
+        </w:rPr>
+      </w:r>
+    </w:p>
+    <w:p>
+      <w:pPr>
+        <w:rPr/>
+      </w:pPr>
+      <w:r>
+        <w:rPr>
+          <w:rtl w:val="0"/>
+        </w:rPr>
+      </w:r>
+    </w:p>
+    <w:p>
+      <w:pPr>
+        <w:rPr/>
+      </w:pPr>
+      <w:r>
+        <w:rPr>
+          <w:rtl w:val="0"/>
+        </w:rPr>
+      </w:r>
+    </w:p>
+    <w:p>
+      <w:pPr>
+        <w:rPr/>
+      </w:pPr>
+      <w:r>
+        <w:rPr>
+          <w:rtl w:val="0"/>
+        </w:rPr>
+      </w:r>
+    </w:p>
+    <w:p>
+      <w:pPr>
+        <w:rPr/>
+      </w:pPr>
+      <w:r>
+        <w:rPr>
+          <w:rtl w:val="0"/>
+        </w:rPr>
+      </w:r>
+    </w:p>
+    <w:p>
+      <w:pPr>
+        <w:rPr/>
+      </w:pPr>
+      <w:r>
+        <w:rPr>
+          <w:rtl w:val="0"/>
+        </w:rPr>
+      </w:r>
+    </w:p>
+    <w:p>
+      <w:pPr>
+        <w:rPr/>
+      </w:pPr>
+      <w:r>
+        <w:rPr>
+          <w:rtl w:val="0"/>
+        </w:rPr>
+      </w:r>
+    </w:p>
+    <w:p>
+      <w:pPr>
+        <w:rPr/>
+      </w:pPr>
+      <w:r>
+        <w:rPr>
+          <w:rtl w:val="0"/>
+        </w:rPr>
+      </w:r>
+    </w:p>
+    <w:p>
+      <w:pPr>
+        <w:rPr/>
+      </w:pPr>
+      <w:r>
+        <w:rPr>
+          <w:rtl w:val="0"/>
+        </w:rPr>
+      </w:r>
+    </w:p>
+    <w:p>
+      <w:pPr>
+        <w:rPr/>
+      </w:pPr>
+      <w:r>
+        <w:rPr>
+          <w:rtl w:val="0"/>
+        </w:rPr>
+      </w:r>
+    </w:p>
+    <w:p>
+      <w:pPr>
+        <w:rPr/>
+      </w:pPr>
+      <w:r>
+        <w:rPr>
+          <w:rtl w:val="0"/>
+        </w:rPr>
+      </w:r>
+    </w:p>
+    <w:p>
+      <w:pPr>
+        <w:rPr/>
+      </w:pPr>
+      <w:r>
+        <w:rPr>
+          <w:rtl w:val="0"/>
+        </w:rPr>
+      </w:r>
+    </w:p>
+    <w:p>
+      <w:pPr>
+        <w:rPr/>
+      </w:pPr>
+      <w:r>
+        <w:rPr>
+          <w:rtl w:val="0"/>
+        </w:rPr>
+      </w:r>
+    </w:p>
+    <w:p>
+      <w:pPr>
+        <w:rPr/>
+      </w:pPr>
+      <w:r>
+        <w:rPr>
+          <w:rtl w:val="0"/>
+        </w:rPr>
+      </w:r>
+    </w:p>
+    <w:p>
+      <w:pPr>
+        <w:rPr/>
+      </w:pPr>
+      <w:r>
+        <w:rPr>
+          <w:rtl w:val="0"/>
+        </w:rPr>
+      </w:r>
+    </w:p>
+    <w:p>
+      <w:pPr>
+        <w:rPr/>
+      </w:pPr>
+      <w:r>
+        <w:rPr>
+          <w:rtl w:val="0"/>
+        </w:rPr>
+      </w:r>
+    </w:p>
+    <w:p>
+      <w:pPr>
+        <w:rPr/>
+      </w:pPr>
+      <w:r>
+        <w:rPr>
+          <w:rtl w:val="0"/>
+        </w:rPr>
+      </w:r>
+    </w:p>
+    <w:p>
+      <w:pPr>
+        <w:rPr/>
+      </w:pPr>
+      <w:r>
+        <w:rPr>
+          <w:rtl w:val="0"/>
+        </w:rPr>
+      </w:r>
+    </w:p>
+    <w:p>
+      <w:pPr>
+        <w:rPr>
+          <w:rFonts w:ascii="Nunito" w:cs="Nunito" w:eastAsia="Nunito" w:hAnsi="Nunito"/>
+          <w:sz w:val="26"/>
+          <w:szCs w:val="26"/>
+        </w:rPr>
+      </w:pPr>
+      <w:r>
+        <w:rPr>
+          <w:rFonts w:ascii="Nunito" w:cs="Nunito" w:eastAsia="Nunito" w:hAnsi="Nunito"/>
+          <w:sz w:val="30"/>
+          <w:szCs w:val="30"/>
+          <w:rtl w:val="0"/>
+        </w:rPr>
+        <w:t xml:space="preserve">Cenário: </w:t>
+      </w:r>
+      <w:r>
+        <w:rPr>
+          <w:rFonts w:ascii="Nunito" w:cs="Nunito" w:eastAsia="Nunito" w:hAnsi="Nunito"/>
+          <w:sz w:val="26"/>
+          <w:szCs w:val="26"/>
+          <w:rtl w:val="0"/>
+        </w:rPr>
+        <w:t xml:space="preserve">Comprar produtos inteiro.</w:t>
+      </w:r>
+    </w:p>
+    <w:p>
+      <w:pPr>
+        <w:rPr>
+          <w:rFonts w:ascii="Nunito" w:cs="Nunito" w:eastAsia="Nunito" w:hAnsi="Nunito"/>
+          <w:b w:val="1"/>
+          <w:sz w:val="26"/>
+          <w:szCs w:val="26"/>
+        </w:rPr>
+      </w:pPr>
+      <w:r>
+        <w:rPr>
+          <w:rFonts w:ascii="Nunito" w:cs="Nunito" w:eastAsia="Nunito" w:hAnsi="Nunito"/>
+          <w:sz w:val="30"/>
+          <w:szCs w:val="30"/>
+          <w:rtl w:val="0"/>
+        </w:rPr>
+        <w:t xml:space="preserve">Capacidade: </w:t>
+      </w:r>
+      <w:r>
+        <w:rPr>
+          <w:rFonts w:ascii="Nunito" w:cs="Nunito" w:eastAsia="Nunito" w:hAnsi="Nunito"/>
+          <w:b w:val="1"/>
+          <w:sz w:val="26"/>
+          <w:szCs w:val="26"/>
+          <w:rtl w:val="0"/>
+        </w:rPr>
+        <w:t xml:space="preserve">Fazer venda de produtos inteiro</w:t>
+      </w:r>
+    </w:p>
+    <w:p>
+      <w:pPr>
+        <w:rPr>
+          <w:rFonts w:ascii="Nunito" w:cs="Nunito" w:eastAsia="Nunito" w:hAnsi="Nunito"/>
+          <w:b w:val="1"/>
+          <w:sz w:val="26"/>
+          <w:szCs w:val="26"/>
+        </w:rPr>
+      </w:pPr>
+      <w:r>
+        <w:rPr>
+          <w:rFonts w:ascii="Nunito" w:cs="Nunito" w:eastAsia="Nunito" w:hAnsi="Nunito"/>
+          <w:b w:val="1"/>
+          <w:sz w:val="26"/>
+          <w:szCs w:val="26"/>
+        </w:rPr>
+        <w:drawing>
+          <wp:inline distB="114300" distT="114300" distL="114300" distR="114300">
+            <wp:extent cx="7406663" cy="4824967"/>
+            <wp:effectExtent b="0" l="0" r="0" t="0"/>
+            <wp:docPr id="2" name="image2.png"/>
+            <a:graphic>
+              <a:graphicData uri="http://schemas.openxmlformats.org/drawingml/2006/picture">
+                <pic:pic>
+                  <pic:nvPicPr>
+                    <pic:cNvPr id="0" name="image2.png"/>
+                    <pic:cNvPicPr preferRelativeResize="0"/>
+                  </pic:nvPicPr>
+                  <pic:blipFill>
+                    <a:blip r:embed="rId7"/>
+                    <a:srcRect b="0" l="0" r="0" t="0"/>
+                    <a:stretch>
+                      <a:fillRect/>
+                    </a:stretch>
+                  </pic:blipFill>
+                  <pic:spPr>
+                    <a:xfrm>
+                      <a:off x="0" y="0"/>
+                      <a:ext cx="7406663" cy="4824967"/>
+                    </a:xfrm>
+                    <a:prstGeom prst="rect"/>
+                    <a:ln/>
+                  </pic:spPr>
+                </pic:pic>
+              </a:graphicData>
+            </a:graphic>
+          </wp:inline>
+        </w:drawing>
+      </w:r>
+      <w:r>
+        <w:rPr>
+          <w:rtl w:val="0"/>
+        </w:rPr>
+      </w:r>
+    </w:p>
     <w:sectPr>
-      <w:pgSz w:h="16834" w:w="11909"/>
-      <w:pgMar w:bottom="1440" w:top="1440" w:left="1440" w:right="1440" w:header="720" w:footer="720"/>
+      <w:headerReference r:id="rId8" w:type="default"/>
+      <w:pgSz w:h="16834" w:w="11909" w:orient="portrait"/>
+      <w:pgMar w:bottom="1440" w:top="1440" w:left="283.46456692913387" w:right="1440" w:header="720" w:footer="720"/>
       <w:pgNumType w:start="1"/>
     </w:sectPr>
   </w:body>
 </w:document>
+</file>
+
+<file path=word/header1.xml><?xml version="1.0" encoding="utf-8"?>
+<w:hdr xmlns:mc="http://schemas.openxmlformats.org/markup-compatibility/2006" xmlns:o="urn:schemas-microsoft-com:office:office" xmlns:r="http://schemas.openxmlformats.org/officeDocument/2006/relationships" xmlns:m="http://schemas.openxmlformats.org/officeDocument/2006/math" xmlns:v="urn:schemas-microsoft-com:vml" xmlns:wp="http://schemas.openxmlformats.org/drawingml/2006/wordprocessingDrawing" xmlns:w10="urn:schemas-microsoft-com:office:word" xmlns:w="http://schemas.openxmlformats.org/wordprocessingml/2006/main" xmlns:wne="http://schemas.microsoft.com/office/word/2006/wordml" xmlns:sl="http://schemas.openxmlformats.org/schemaLibrary/2006/main" xmlns:a="http://schemas.openxmlformats.org/drawingml/2006/main" xmlns:pic="http://schemas.openxmlformats.org/drawingml/2006/picture" xmlns:c="http://schemas.openxmlformats.org/drawingml/2006/chart" xmlns:lc="http://schemas.openxmlformats.org/drawingml/2006/lockedCanvas" xmlns:dgm="http://schemas.openxmlformats.org/drawingml/2006/diagram" xmlns:wps="http://schemas.microsoft.com/office/word/2010/wordprocessingShape" xmlns:wpg="http://schemas.microsoft.com/office/word/2010/wordprocessingGroup" xmlns:w14="http://schemas.microsoft.com/office/word/2010/wordml" xmlns:w15="http://schemas.microsoft.com/office/word/2012/wordml">
+  <w:p>
+    <w:pPr>
+      <w:rPr/>
+    </w:pPr>
+    <w:r>
+      <w:rPr>
+        <w:rtl w:val="0"/>
+      </w:rPr>
+    </w:r>
+  </w:p>
+</w:hdr>
 </file>
 
 <file path=word/numbering.xml><?xml version="1.0" encoding="utf-8"?>

</xml_diff>

<commit_message>
Correção dos artefatos para ac 05
</commit_message>
<xml_diff>
--- a/Artefatos/16. DFD Essencial para cada capacidade.docx
+++ b/Artefatos/16. DFD Essencial para cada capacidade.docx
@@ -91,12 +91,12 @@
           <wp:inline distB="114300" distT="114300" distL="114300" distR="114300">
             <wp:extent cx="7397138" cy="3404580"/>
             <wp:effectExtent b="0" l="0" r="0" t="0"/>
-            <wp:docPr id="1" name="image2.png"/>
+            <wp:docPr id="2" name="image1.png"/>
             <a:graphic>
               <a:graphicData uri="http://schemas.openxmlformats.org/drawingml/2006/picture">
                 <pic:pic>
                   <pic:nvPicPr>
-                    <pic:cNvPr id="0" name="image2.png"/>
+                    <pic:cNvPr id="0" name="image1.png"/>
                     <pic:cNvPicPr preferRelativeResize="0"/>
                   </pic:nvPicPr>
                   <pic:blipFill>
@@ -457,7 +457,7 @@
           <wp:inline distB="114300" distT="114300" distL="114300" distR="114300">
             <wp:extent cx="7130438" cy="4578602"/>
             <wp:effectExtent b="0" l="0" r="0" t="0"/>
-            <wp:docPr id="2" name="image3.png"/>
+            <wp:docPr id="3" name="image3.png"/>
             <a:graphic>
               <a:graphicData uri="http://schemas.openxmlformats.org/drawingml/2006/picture">
                 <pic:pic>
@@ -636,6 +636,20 @@
       <w:pPr>
         <w:rPr>
           <w:rFonts w:ascii="Nunito" w:cs="Nunito" w:eastAsia="Nunito" w:hAnsi="Nunito"/>
+          <w:sz w:val="30"/>
+          <w:szCs w:val="30"/>
+        </w:rPr>
+      </w:pPr>
+      <w:r>
+        <w:rPr>
+          <w:rtl w:val="0"/>
+        </w:rPr>
+      </w:r>
+    </w:p>
+    <w:p>
+      <w:pPr>
+        <w:rPr>
+          <w:rFonts w:ascii="Nunito" w:cs="Nunito" w:eastAsia="Nunito" w:hAnsi="Nunito"/>
           <w:sz w:val="26"/>
           <w:szCs w:val="26"/>
         </w:rPr>
@@ -686,6 +700,21 @@
           <w:rtl w:val="0"/>
         </w:rPr>
         <w:t xml:space="preserve">Acompanhar cliente no programa de emagrecimento.</w:t>
+      </w:r>
+    </w:p>
+    <w:p>
+      <w:pPr>
+        <w:rPr>
+          <w:rFonts w:ascii="Nunito" w:cs="Nunito" w:eastAsia="Nunito" w:hAnsi="Nunito"/>
+          <w:b w:val="1"/>
+          <w:sz w:val="26"/>
+          <w:szCs w:val="26"/>
+        </w:rPr>
+      </w:pPr>
+      <w:r>
+        <w:rPr>
+          <w:rtl w:val="0"/>
+        </w:rPr>
       </w:r>
     </w:p>
     <w:p>
@@ -721,14 +750,14 @@
         </w:rPr>
         <w:drawing>
           <wp:inline distB="114300" distT="114300" distL="114300" distR="114300">
-            <wp:extent cx="3848100" cy="3343275"/>
+            <wp:extent cx="6465600" cy="5410200"/>
             <wp:effectExtent b="0" l="0" r="0" t="0"/>
-            <wp:docPr id="3" name="image1.png"/>
+            <wp:docPr id="1" name="image2.png"/>
             <a:graphic>
               <a:graphicData uri="http://schemas.openxmlformats.org/drawingml/2006/picture">
                 <pic:pic>
                   <pic:nvPicPr>
-                    <pic:cNvPr id="0" name="image1.png"/>
+                    <pic:cNvPr id="0" name="image2.png"/>
                     <pic:cNvPicPr preferRelativeResize="0"/>
                   </pic:nvPicPr>
                   <pic:blipFill>
@@ -741,7 +770,7 @@
                   <pic:spPr>
                     <a:xfrm>
                       <a:off x="0" y="0"/>
-                      <a:ext cx="3848100" cy="3343275"/>
+                      <a:ext cx="6465600" cy="5410200"/>
                     </a:xfrm>
                     <a:prstGeom prst="rect"/>
                     <a:ln/>
@@ -752,21 +781,6 @@
           </wp:inline>
         </w:drawing>
       </w:r>
-      <w:r>
-        <w:rPr>
-          <w:rtl w:val="0"/>
-        </w:rPr>
-      </w:r>
-    </w:p>
-    <w:p>
-      <w:pPr>
-        <w:rPr>
-          <w:rFonts w:ascii="Nunito" w:cs="Nunito" w:eastAsia="Nunito" w:hAnsi="Nunito"/>
-          <w:b w:val="1"/>
-          <w:sz w:val="26"/>
-          <w:szCs w:val="26"/>
-        </w:rPr>
-      </w:pPr>
       <w:r>
         <w:rPr>
           <w:rtl w:val="0"/>

</xml_diff>